<commit_message>
Better Role Cards + Printouts
</commit_message>
<xml_diff>
--- a/Koans Randori Role Cards.docx
+++ b/Koans Randori Role Cards.docx
@@ -41,6 +41,214 @@
               <w:tblLook w:val="04A0" w:firstRow="1" w:lastRow="0" w:firstColumn="1" w:lastColumn="0" w:noHBand="0" w:noVBand="1"/>
             </w:tblPr>
             <w:tblGrid>
+              <w:gridCol w:w="2072"/>
+              <w:gridCol w:w="2140"/>
+            </w:tblGrid>
+            <w:tr>
+              <w:trPr>
+                <w:trHeight w:val="2420"/>
+              </w:trPr>
+              <w:tc>
+                <w:tcPr>
+                  <w:tcW w:w="2098" w:type="dxa"/>
+                </w:tcPr>
+                <w:p>
+                  <w:pPr>
+                    <w:rPr>
+                      <w:rFonts w:ascii="Bernard MT Condensed" w:hAnsi="Bernard MT Condensed"/>
+                      <w:sz w:val="36"/>
+                      <w:szCs w:val="36"/>
+                    </w:rPr>
+                  </w:pPr>
+                  <w:r>
+                    <w:rPr>
+                      <w:rFonts w:ascii="Bernard MT Condensed" w:hAnsi="Bernard MT Condensed"/>
+                      <w:sz w:val="36"/>
+                      <w:szCs w:val="36"/>
+                    </w:rPr>
+                    <w:t>Driver</w:t>
+                  </w:r>
+                </w:p>
+                <w:p/>
+              </w:tc>
+              <w:tc>
+                <w:tcPr>
+                  <w:tcW w:w="2099" w:type="dxa"/>
+                </w:tcPr>
+                <w:p>
+                  <w:r>
+                    <w:rPr>
+                      <w:noProof/>
+                    </w:rPr>
+                    <w:drawing>
+                      <wp:inline distT="0" distB="0" distL="0" distR="0" wp14:anchorId="164158B7" wp14:editId="63F52B70">
+                        <wp:extent cx="1221964" cy="1042416"/>
+                        <wp:effectExtent l="0" t="0" r="0" b="0"/>
+                        <wp:docPr id="26" name="Picture 26" descr="Macintosh HD:Users:llewellyn:Pictures:Koans Randori Images:driver.png"/>
+                        <wp:cNvGraphicFramePr>
+                          <a:graphicFrameLocks xmlns:a="http://schemas.openxmlformats.org/drawingml/2006/main" noChangeAspect="1"/>
+                        </wp:cNvGraphicFramePr>
+                        <a:graphic xmlns:a="http://schemas.openxmlformats.org/drawingml/2006/main">
+                          <a:graphicData uri="http://schemas.openxmlformats.org/drawingml/2006/picture">
+                            <pic:pic xmlns:pic="http://schemas.openxmlformats.org/drawingml/2006/picture">
+                              <pic:nvPicPr>
+                                <pic:cNvPr id="0" name="Picture 5" descr="Macintosh HD:Users:llewellyn:Pictures:Koans Randori Images:driver.png"/>
+                                <pic:cNvPicPr>
+                                  <a:picLocks noChangeAspect="1" noChangeArrowheads="1"/>
+                                </pic:cNvPicPr>
+                              </pic:nvPicPr>
+                              <pic:blipFill rotWithShape="1">
+                                <a:blip r:embed="rId5">
+                                  <a:extLst>
+                                    <a:ext uri="{28A0092B-C50C-407E-A947-70E740481C1C}">
+                                      <a14:useLocalDpi xmlns:a14="http://schemas.microsoft.com/office/drawing/2010/main" val="0"/>
+                                    </a:ext>
+                                  </a:extLst>
+                                </a:blip>
+                                <a:srcRect t="-2" b="34120"/>
+                                <a:stretch/>
+                              </pic:blipFill>
+                              <pic:spPr bwMode="auto">
+                                <a:xfrm>
+                                  <a:off x="0" y="0"/>
+                                  <a:ext cx="1226026" cy="1045881"/>
+                                </a:xfrm>
+                                <a:prstGeom prst="rect">
+                                  <a:avLst/>
+                                </a:prstGeom>
+                                <a:noFill/>
+                                <a:ln>
+                                  <a:noFill/>
+                                </a:ln>
+                                <a:extLst>
+                                  <a:ext uri="{53640926-AAD7-44d8-BBD7-CCE9431645EC}">
+                                    <a14:shadowObscured xmlns:a14="http://schemas.microsoft.com/office/drawing/2010/main"/>
+                                  </a:ext>
+                                </a:extLst>
+                              </pic:spPr>
+                            </pic:pic>
+                          </a:graphicData>
+                        </a:graphic>
+                      </wp:inline>
+                    </w:drawing>
+                  </w:r>
+                </w:p>
+              </w:tc>
+            </w:tr>
+            <w:tr>
+              <w:trPr>
+                <w:trHeight w:val="3041"/>
+              </w:trPr>
+              <w:tc>
+                <w:tcPr>
+                  <w:tcW w:w="4197" w:type="dxa"/>
+                  <w:gridSpan w:val="2"/>
+                </w:tcPr>
+                <w:p>
+                  <w:pPr>
+                    <w:jc w:val="center"/>
+                    <w:rPr>
+                      <w:b/>
+                      <w:i/>
+                    </w:rPr>
+                  </w:pPr>
+                  <w:r>
+                    <w:rPr>
+                      <w:b/>
+                      <w:i/>
+                    </w:rPr>
+                    <w:t>“</w:t>
+                  </w:r>
+                  <w:r>
+                    <w:rPr>
+                      <w:b/>
+                      <w:i/>
+                    </w:rPr>
+                    <w:t>&lt;</w:t>
+                  </w:r>
+                  <w:proofErr w:type="gramStart"/>
+                  <w:r>
+                    <w:rPr>
+                      <w:b/>
+                      <w:i/>
+                    </w:rPr>
+                    <w:t>typing</w:t>
+                  </w:r>
+                  <w:proofErr w:type="gramEnd"/>
+                  <w:r>
+                    <w:rPr>
+                      <w:b/>
+                      <w:i/>
+                    </w:rPr>
+                    <w:t>&gt;</w:t>
+                  </w:r>
+                  <w:r>
+                    <w:rPr>
+                      <w:b/>
+                      <w:i/>
+                    </w:rPr>
+                    <w:t>”</w:t>
+                  </w:r>
+                </w:p>
+                <w:p>
+                  <w:pPr>
+                    <w:jc w:val="center"/>
+                    <w:rPr>
+                      <w:b/>
+                      <w:i/>
+                    </w:rPr>
+                  </w:pPr>
+                </w:p>
+                <w:p>
+                  <w:r>
+                    <w:t xml:space="preserve">Relax. Your job is to type. </w:t>
+                  </w:r>
+                  <w:r>
+                    <w:rPr>
+                      <w:b/>
+                    </w:rPr>
+                    <w:t>Trust</w:t>
+                  </w:r>
+                  <w:r>
+                    <w:t xml:space="preserve"> in your Navigator. </w:t>
+                  </w:r>
+                </w:p>
+                <w:p/>
+                <w:p>
+                  <w:r>
+                    <w:t>Pro tip: If you have an idea tell it to the Navigator, but you still have to wait till they tell you to go there.</w:t>
+                  </w:r>
+                </w:p>
+              </w:tc>
+            </w:tr>
+          </w:tbl>
+          <w:p/>
+        </w:tc>
+        <w:tc>
+          <w:tcPr>
+            <w:tcW w:w="4428" w:type="dxa"/>
+            <w:tcBorders>
+              <w:top w:val="dashed" w:sz="4" w:space="0" w:color="BFBFBF" w:themeColor="background1" w:themeShade="BF"/>
+              <w:left w:val="dashed" w:sz="4" w:space="0" w:color="BFBFBF" w:themeColor="background1" w:themeShade="BF"/>
+              <w:bottom w:val="dashed" w:sz="4" w:space="0" w:color="BFBFBF" w:themeColor="background1" w:themeShade="BF"/>
+              <w:right w:val="dotDash" w:sz="4" w:space="0" w:color="BFBFBF" w:themeColor="background1" w:themeShade="BF"/>
+            </w:tcBorders>
+          </w:tcPr>
+          <w:tbl>
+            <w:tblPr>
+              <w:tblStyle w:val="TableGrid"/>
+              <w:tblW w:w="0" w:type="auto"/>
+              <w:tblBorders>
+                <w:top w:val="none" w:sz="0" w:space="0" w:color="auto"/>
+                <w:left w:val="none" w:sz="0" w:space="0" w:color="auto"/>
+                <w:bottom w:val="none" w:sz="0" w:space="0" w:color="auto"/>
+                <w:right w:val="none" w:sz="0" w:space="0" w:color="auto"/>
+                <w:insideH w:val="none" w:sz="0" w:space="0" w:color="auto"/>
+                <w:insideV w:val="none" w:sz="0" w:space="0" w:color="auto"/>
+              </w:tblBorders>
+              <w:tblLook w:val="04A0" w:firstRow="1" w:lastRow="0" w:firstColumn="1" w:lastColumn="0" w:noHBand="0" w:noVBand="1"/>
+            </w:tblPr>
+            <w:tblGrid>
               <w:gridCol w:w="2098"/>
               <w:gridCol w:w="2099"/>
             </w:tblGrid>
@@ -66,24 +274,7 @@
                       <w:sz w:val="36"/>
                       <w:szCs w:val="36"/>
                     </w:rPr>
-                    <w:t xml:space="preserve">Announcer of </w:t>
-                  </w:r>
-                </w:p>
-                <w:p>
-                  <w:pPr>
-                    <w:rPr>
-                      <w:rFonts w:ascii="Bernard MT Condensed" w:hAnsi="Bernard MT Condensed"/>
-                      <w:sz w:val="36"/>
-                      <w:szCs w:val="36"/>
-                    </w:rPr>
-                  </w:pPr>
-                  <w:r>
-                    <w:rPr>
-                      <w:rFonts w:ascii="Bernard MT Condensed" w:hAnsi="Bernard MT Condensed"/>
-                      <w:sz w:val="36"/>
-                      <w:szCs w:val="36"/>
-                    </w:rPr>
-                    <w:t>Observations</w:t>
+                    <w:t>Navigator</w:t>
                   </w:r>
                 </w:p>
                 <w:p/>
@@ -98,10 +289,10 @@
                       <w:noProof/>
                     </w:rPr>
                     <w:drawing>
-                      <wp:inline distT="0" distB="0" distL="0" distR="0" wp14:anchorId="544DDFB4" wp14:editId="048DB8E4">
-                        <wp:extent cx="1140044" cy="1476172"/>
-                        <wp:effectExtent l="0" t="0" r="0" b="0"/>
-                        <wp:docPr id="1" name="Picture 1" descr="Macintosh HD:Users:llewellyn:Pictures:Koans Randori Images:announcer.png"/>
+                      <wp:inline distT="0" distB="0" distL="0" distR="0" wp14:anchorId="099FBFA5" wp14:editId="5087D237">
+                        <wp:extent cx="1106521" cy="1432769"/>
+                        <wp:effectExtent l="0" t="0" r="11430" b="0"/>
+                        <wp:docPr id="29" name="Picture 29" descr="Macintosh HD:Users:llewellyn:Pictures:Koans Randori Images:navigator.png"/>
                         <wp:cNvGraphicFramePr>
                           <a:graphicFrameLocks xmlns:a="http://schemas.openxmlformats.org/drawingml/2006/main" noChangeAspect="1"/>
                         </wp:cNvGraphicFramePr>
@@ -109,13 +300,13 @@
                           <a:graphicData uri="http://schemas.openxmlformats.org/drawingml/2006/picture">
                             <pic:pic xmlns:pic="http://schemas.openxmlformats.org/drawingml/2006/picture">
                               <pic:nvPicPr>
-                                <pic:cNvPr id="0" name="Picture 1" descr="Macintosh HD:Users:llewellyn:Pictures:Koans Randori Images:announcer.png"/>
+                                <pic:cNvPr id="0" name="Picture 4" descr="Macintosh HD:Users:llewellyn:Pictures:Koans Randori Images:navigator.png"/>
                                 <pic:cNvPicPr>
                                   <a:picLocks noChangeAspect="1" noChangeArrowheads="1"/>
                                 </pic:cNvPicPr>
                               </pic:nvPicPr>
                               <pic:blipFill>
-                                <a:blip r:embed="rId5">
+                                <a:blip r:embed="rId6">
                                   <a:extLst>
                                     <a:ext uri="{28A0092B-C50C-407E-A947-70E740481C1C}">
                                       <a14:useLocalDpi xmlns:a14="http://schemas.microsoft.com/office/drawing/2010/main" val="0"/>
@@ -130,7 +321,7 @@
                               <pic:spPr bwMode="auto">
                                 <a:xfrm>
                                   <a:off x="0" y="0"/>
-                                  <a:ext cx="1141466" cy="1478013"/>
+                                  <a:ext cx="1106738" cy="1433050"/>
                                 </a:xfrm>
                                 <a:prstGeom prst="rect">
                                   <a:avLst/>
@@ -171,7 +362,7 @@
                       <w:b/>
                       <w:i/>
                     </w:rPr>
-                    <w:t>“Here are the observations…”</w:t>
+                    <w:t>“On line 34 lets change the…”</w:t>
                   </w:r>
                 </w:p>
                 <w:p>
@@ -185,13 +376,18 @@
                 </w:p>
                 <w:p>
                   <w:r>
-                    <w:t>Your job is to read the observation post-it</w:t>
-                  </w:r>
-                  <w:r>
-                    <w:t xml:space="preserve"> out loud so everyone can share.</w:t>
-                  </w:r>
-                  <w:r>
-                    <w:t xml:space="preserve"> Then stick them on the wall.</w:t>
+                    <w:t>Your job is to do the thinking for the driver. Take input form the mob but in the end it’s your decision.</w:t>
+                  </w:r>
+                </w:p>
+                <w:p/>
+                <w:p>
+                  <w:r>
+                    <w:t xml:space="preserve"> Pro tip: Use line # to communicate </w:t>
+                  </w:r>
+                </w:p>
+                <w:p>
+                  <w:r>
+                    <w:t xml:space="preserve"> Pro tip: Speak at the highest level of abstraction that the Driver understands</w:t>
                   </w:r>
                 </w:p>
               </w:tc>
@@ -199,14 +395,19 @@
           </w:tbl>
           <w:p/>
         </w:tc>
+      </w:tr>
+      <w:tr>
+        <w:trPr>
+          <w:trHeight w:val="6290"/>
+        </w:trPr>
         <w:tc>
           <w:tcPr>
             <w:tcW w:w="4428" w:type="dxa"/>
             <w:tcBorders>
               <w:top w:val="dashed" w:sz="4" w:space="0" w:color="BFBFBF" w:themeColor="background1" w:themeShade="BF"/>
               <w:left w:val="dashed" w:sz="4" w:space="0" w:color="BFBFBF" w:themeColor="background1" w:themeShade="BF"/>
-              <w:bottom w:val="dashed" w:sz="4" w:space="0" w:color="BFBFBF" w:themeColor="background1" w:themeShade="BF"/>
-              <w:right w:val="dotDash" w:sz="4" w:space="0" w:color="BFBFBF" w:themeColor="background1" w:themeShade="BF"/>
+              <w:bottom w:val="dotDash" w:sz="4" w:space="0" w:color="BFBFBF" w:themeColor="background1" w:themeShade="BF"/>
+              <w:right w:val="dashed" w:sz="4" w:space="0" w:color="BFBFBF" w:themeColor="background1" w:themeShade="BF"/>
             </w:tcBorders>
           </w:tcPr>
           <w:tbl>
@@ -295,10 +496,10 @@
                       <w:noProof/>
                     </w:rPr>
                     <w:drawing>
-                      <wp:inline distT="0" distB="0" distL="0" distR="0" wp14:anchorId="6C8C9BDE" wp14:editId="471CF0B0">
+                      <wp:inline distT="0" distB="0" distL="0" distR="0" wp14:anchorId="7BC678B9" wp14:editId="08123F81">
                         <wp:extent cx="1222153" cy="950976"/>
                         <wp:effectExtent l="0" t="0" r="0" b="0"/>
-                        <wp:docPr id="2" name="Picture 2" descr="Macintosh HD:Users:llewellyn:Pictures:Koans Randori Images:collector.png"/>
+                        <wp:docPr id="30" name="Picture 30" descr="Macintosh HD:Users:llewellyn:Pictures:Koans Randori Images:collector.png"/>
                         <wp:cNvGraphicFramePr>
                           <a:graphicFrameLocks xmlns:a="http://schemas.openxmlformats.org/drawingml/2006/main" noChangeAspect="1"/>
                         </wp:cNvGraphicFramePr>
@@ -312,7 +513,7 @@
                                 </pic:cNvPicPr>
                               </pic:nvPicPr>
                               <pic:blipFill rotWithShape="1">
-                                <a:blip r:embed="rId6">
+                                <a:blip r:embed="rId7">
                                   <a:extLst>
                                     <a:ext uri="{28A0092B-C50C-407E-A947-70E740481C1C}">
                                       <a14:useLocalDpi xmlns:a14="http://schemas.microsoft.com/office/drawing/2010/main" val="0"/>
@@ -385,13 +586,195 @@
                 </w:p>
                 <w:p>
                   <w:r>
-                    <w:t xml:space="preserve">Your job is to Collect the post-its and give them to the </w:t>
-                  </w:r>
-                  <w:r>
-                    <w:t>announcer</w:t>
-                  </w:r>
-                  <w:r>
-                    <w:t>.</w:t>
+                    <w:t>Your job is to Collect the post-its and give them to the announcer.</w:t>
+                  </w:r>
+                </w:p>
+              </w:tc>
+            </w:tr>
+          </w:tbl>
+          <w:p/>
+        </w:tc>
+        <w:tc>
+          <w:tcPr>
+            <w:tcW w:w="4428" w:type="dxa"/>
+            <w:tcBorders>
+              <w:top w:val="dashed" w:sz="4" w:space="0" w:color="BFBFBF" w:themeColor="background1" w:themeShade="BF"/>
+              <w:left w:val="dashed" w:sz="4" w:space="0" w:color="BFBFBF" w:themeColor="background1" w:themeShade="BF"/>
+              <w:bottom w:val="dotDash" w:sz="4" w:space="0" w:color="BFBFBF" w:themeColor="background1" w:themeShade="BF"/>
+              <w:right w:val="dashed" w:sz="4" w:space="0" w:color="BFBFBF" w:themeColor="background1" w:themeShade="BF"/>
+            </w:tcBorders>
+          </w:tcPr>
+          <w:tbl>
+            <w:tblPr>
+              <w:tblStyle w:val="TableGrid"/>
+              <w:tblW w:w="0" w:type="auto"/>
+              <w:tblBorders>
+                <w:top w:val="none" w:sz="0" w:space="0" w:color="auto"/>
+                <w:left w:val="none" w:sz="0" w:space="0" w:color="auto"/>
+                <w:bottom w:val="none" w:sz="0" w:space="0" w:color="auto"/>
+                <w:right w:val="none" w:sz="0" w:space="0" w:color="auto"/>
+                <w:insideH w:val="none" w:sz="0" w:space="0" w:color="auto"/>
+                <w:insideV w:val="none" w:sz="0" w:space="0" w:color="auto"/>
+              </w:tblBorders>
+              <w:tblLook w:val="04A0" w:firstRow="1" w:lastRow="0" w:firstColumn="1" w:lastColumn="0" w:noHBand="0" w:noVBand="1"/>
+            </w:tblPr>
+            <w:tblGrid>
+              <w:gridCol w:w="2072"/>
+              <w:gridCol w:w="2140"/>
+            </w:tblGrid>
+            <w:tr>
+              <w:trPr>
+                <w:trHeight w:val="2420"/>
+              </w:trPr>
+              <w:tc>
+                <w:tcPr>
+                  <w:tcW w:w="2098" w:type="dxa"/>
+                </w:tcPr>
+                <w:p>
+                  <w:pPr>
+                    <w:rPr>
+                      <w:rFonts w:ascii="Bernard MT Condensed" w:hAnsi="Bernard MT Condensed"/>
+                      <w:sz w:val="36"/>
+                      <w:szCs w:val="36"/>
+                    </w:rPr>
+                  </w:pPr>
+                  <w:r>
+                    <w:rPr>
+                      <w:rFonts w:ascii="Bernard MT Condensed" w:hAnsi="Bernard MT Condensed"/>
+                      <w:sz w:val="36"/>
+                      <w:szCs w:val="36"/>
+                    </w:rPr>
+                    <w:t>Collector</w:t>
+                  </w:r>
+                  <w:r>
+                    <w:rPr>
+                      <w:rFonts w:ascii="Bernard MT Condensed" w:hAnsi="Bernard MT Condensed"/>
+                      <w:sz w:val="36"/>
+                      <w:szCs w:val="36"/>
+                    </w:rPr>
+                    <w:t xml:space="preserve"> of </w:t>
+                  </w:r>
+                </w:p>
+                <w:p>
+                  <w:pPr>
+                    <w:rPr>
+                      <w:rFonts w:ascii="Bernard MT Condensed" w:hAnsi="Bernard MT Condensed"/>
+                      <w:sz w:val="36"/>
+                      <w:szCs w:val="36"/>
+                    </w:rPr>
+                  </w:pPr>
+                  <w:r>
+                    <w:rPr>
+                      <w:rFonts w:ascii="Bernard MT Condensed" w:hAnsi="Bernard MT Condensed"/>
+                      <w:sz w:val="36"/>
+                      <w:szCs w:val="36"/>
+                    </w:rPr>
+                    <w:t>Observations</w:t>
+                  </w:r>
+                </w:p>
+                <w:p/>
+              </w:tc>
+              <w:tc>
+                <w:tcPr>
+                  <w:tcW w:w="2099" w:type="dxa"/>
+                </w:tcPr>
+                <w:p>
+                  <w:r>
+                    <w:rPr>
+                      <w:noProof/>
+                    </w:rPr>
+                    <w:drawing>
+                      <wp:inline distT="0" distB="0" distL="0" distR="0" wp14:anchorId="74758752" wp14:editId="5BD5416F">
+                        <wp:extent cx="1222153" cy="950976"/>
+                        <wp:effectExtent l="0" t="0" r="0" b="0"/>
+                        <wp:docPr id="31" name="Picture 31" descr="Macintosh HD:Users:llewellyn:Pictures:Koans Randori Images:collector.png"/>
+                        <wp:cNvGraphicFramePr>
+                          <a:graphicFrameLocks xmlns:a="http://schemas.openxmlformats.org/drawingml/2006/main" noChangeAspect="1"/>
+                        </wp:cNvGraphicFramePr>
+                        <a:graphic xmlns:a="http://schemas.openxmlformats.org/drawingml/2006/main">
+                          <a:graphicData uri="http://schemas.openxmlformats.org/drawingml/2006/picture">
+                            <pic:pic xmlns:pic="http://schemas.openxmlformats.org/drawingml/2006/picture">
+                              <pic:nvPicPr>
+                                <pic:cNvPr id="0" name="Picture 2" descr="Macintosh HD:Users:llewellyn:Pictures:Koans Randori Images:collector.png"/>
+                                <pic:cNvPicPr>
+                                  <a:picLocks noChangeAspect="1" noChangeArrowheads="1"/>
+                                </pic:cNvPicPr>
+                              </pic:nvPicPr>
+                              <pic:blipFill rotWithShape="1">
+                                <a:blip r:embed="rId7">
+                                  <a:extLst>
+                                    <a:ext uri="{28A0092B-C50C-407E-A947-70E740481C1C}">
+                                      <a14:useLocalDpi xmlns:a14="http://schemas.microsoft.com/office/drawing/2010/main" val="0"/>
+                                    </a:ext>
+                                  </a:extLst>
+                                </a:blip>
+                                <a:srcRect t="1" b="39906"/>
+                                <a:stretch/>
+                              </pic:blipFill>
+                              <pic:spPr bwMode="auto">
+                                <a:xfrm>
+                                  <a:off x="0" y="0"/>
+                                  <a:ext cx="1229163" cy="956431"/>
+                                </a:xfrm>
+                                <a:prstGeom prst="rect">
+                                  <a:avLst/>
+                                </a:prstGeom>
+                                <a:noFill/>
+                                <a:ln>
+                                  <a:noFill/>
+                                </a:ln>
+                                <a:extLst>
+                                  <a:ext uri="{53640926-AAD7-44d8-BBD7-CCE9431645EC}">
+                                    <a14:shadowObscured xmlns:a14="http://schemas.microsoft.com/office/drawing/2010/main"/>
+                                  </a:ext>
+                                </a:extLst>
+                              </pic:spPr>
+                            </pic:pic>
+                          </a:graphicData>
+                        </a:graphic>
+                      </wp:inline>
+                    </w:drawing>
+                  </w:r>
+                </w:p>
+              </w:tc>
+            </w:tr>
+            <w:tr>
+              <w:trPr>
+                <w:trHeight w:val="3041"/>
+              </w:trPr>
+              <w:tc>
+                <w:tcPr>
+                  <w:tcW w:w="4197" w:type="dxa"/>
+                  <w:gridSpan w:val="2"/>
+                </w:tcPr>
+                <w:p>
+                  <w:pPr>
+                    <w:jc w:val="center"/>
+                    <w:rPr>
+                      <w:b/>
+                      <w:i/>
+                    </w:rPr>
+                  </w:pPr>
+                  <w:r>
+                    <w:rPr>
+                      <w:b/>
+                      <w:i/>
+                    </w:rPr>
+                    <w:t>“Give me your finished observations…”</w:t>
+                  </w:r>
+                </w:p>
+                <w:p>
+                  <w:pPr>
+                    <w:jc w:val="center"/>
+                    <w:rPr>
+                      <w:b/>
+                      <w:i/>
+                    </w:rPr>
+                  </w:pPr>
+                </w:p>
+                <w:p>
+                  <w:r>
+                    <w:t>Your job is to Collect the post-its and give them to the announcer.</w:t>
                   </w:r>
                 </w:p>
               </w:tc>
@@ -454,42 +837,25 @@
                       <w:sz w:val="36"/>
                       <w:szCs w:val="36"/>
                     </w:rPr>
-                    <w:t xml:space="preserve">Keeper </w:t>
-                  </w:r>
-                  <w:r>
-                    <w:rPr>
-                      <w:rFonts w:ascii="Bernard MT Condensed" w:hAnsi="Bernard MT Condensed"/>
-                      <w:sz w:val="36"/>
-                      <w:szCs w:val="36"/>
-                    </w:rPr>
-                    <w:t xml:space="preserve">of </w:t>
-                  </w:r>
-                </w:p>
-                <w:p>
-                  <w:pPr>
-                    <w:rPr>
-                      <w:rFonts w:ascii="Bernard MT Condensed" w:hAnsi="Bernard MT Condensed"/>
-                      <w:sz w:val="36"/>
-                      <w:szCs w:val="36"/>
-                    </w:rPr>
-                  </w:pPr>
-                  <w:proofErr w:type="gramStart"/>
-                  <w:r>
-                    <w:rPr>
-                      <w:rFonts w:ascii="Bernard MT Condensed" w:hAnsi="Bernard MT Condensed"/>
-                      <w:sz w:val="36"/>
-                      <w:szCs w:val="36"/>
-                    </w:rPr>
-                    <w:t>the</w:t>
-                  </w:r>
-                  <w:proofErr w:type="gramEnd"/>
-                  <w:r>
-                    <w:rPr>
-                      <w:rFonts w:ascii="Bernard MT Condensed" w:hAnsi="Bernard MT Condensed"/>
-                      <w:sz w:val="36"/>
-                      <w:szCs w:val="36"/>
-                    </w:rPr>
-                    <w:t xml:space="preserve"> circle</w:t>
+                    <w:lastRenderedPageBreak/>
+                    <w:t xml:space="preserve">Announcer of </w:t>
+                  </w:r>
+                </w:p>
+                <w:p>
+                  <w:pPr>
+                    <w:rPr>
+                      <w:rFonts w:ascii="Bernard MT Condensed" w:hAnsi="Bernard MT Condensed"/>
+                      <w:sz w:val="36"/>
+                      <w:szCs w:val="36"/>
+                    </w:rPr>
+                  </w:pPr>
+                  <w:r>
+                    <w:rPr>
+                      <w:rFonts w:ascii="Bernard MT Condensed" w:hAnsi="Bernard MT Condensed"/>
+                      <w:sz w:val="36"/>
+                      <w:szCs w:val="36"/>
+                    </w:rPr>
+                    <w:t>Observations</w:t>
                   </w:r>
                 </w:p>
                 <w:p/>
@@ -504,10 +870,10 @@
                       <w:noProof/>
                     </w:rPr>
                     <w:drawing>
-                      <wp:inline distT="0" distB="0" distL="0" distR="0" wp14:anchorId="10696AB5" wp14:editId="312CCAD3">
-                        <wp:extent cx="1118681" cy="1448514"/>
+                      <wp:inline distT="0" distB="0" distL="0" distR="0" wp14:anchorId="7EDEF89E" wp14:editId="4AF4AFA5">
+                        <wp:extent cx="1140044" cy="1476172"/>
                         <wp:effectExtent l="0" t="0" r="0" b="0"/>
-                        <wp:docPr id="3" name="Picture 3" descr="Macintosh HD:Users:llewellyn:Pictures:Koans Randori Images:keeper.png"/>
+                        <wp:docPr id="1" name="Picture 1" descr="Macintosh HD:Users:llewellyn:Pictures:Koans Randori Images:announcer.png"/>
                         <wp:cNvGraphicFramePr>
                           <a:graphicFrameLocks xmlns:a="http://schemas.openxmlformats.org/drawingml/2006/main" noChangeAspect="1"/>
                         </wp:cNvGraphicFramePr>
@@ -515,13 +881,13 @@
                           <a:graphicData uri="http://schemas.openxmlformats.org/drawingml/2006/picture">
                             <pic:pic xmlns:pic="http://schemas.openxmlformats.org/drawingml/2006/picture">
                               <pic:nvPicPr>
-                                <pic:cNvPr id="0" name="Picture 3" descr="Macintosh HD:Users:llewellyn:Pictures:Koans Randori Images:keeper.png"/>
+                                <pic:cNvPr id="0" name="Picture 1" descr="Macintosh HD:Users:llewellyn:Pictures:Koans Randori Images:announcer.png"/>
                                 <pic:cNvPicPr>
                                   <a:picLocks noChangeAspect="1" noChangeArrowheads="1"/>
                                 </pic:cNvPicPr>
                               </pic:nvPicPr>
                               <pic:blipFill>
-                                <a:blip r:embed="rId7">
+                                <a:blip r:embed="rId8">
                                   <a:extLst>
                                     <a:ext uri="{28A0092B-C50C-407E-A947-70E740481C1C}">
                                       <a14:useLocalDpi xmlns:a14="http://schemas.microsoft.com/office/drawing/2010/main" val="0"/>
@@ -536,7 +902,7 @@
                               <pic:spPr bwMode="auto">
                                 <a:xfrm>
                                   <a:off x="0" y="0"/>
-                                  <a:ext cx="1119052" cy="1448994"/>
+                                  <a:ext cx="1141466" cy="1478013"/>
                                 </a:xfrm>
                                 <a:prstGeom prst="rect">
                                   <a:avLst/>
@@ -577,73 +943,35 @@
                       <w:b/>
                       <w:i/>
                     </w:rPr>
-                    <w:t>“Now it’s time to”</w:t>
-                  </w:r>
-                </w:p>
-                <w:p>
-                  <w:r>
-                    <w:t xml:space="preserve">Your job is to have everyone rotate after each problem (problem &amp; observations). Ensure the driver and navigator have their </w:t>
-                  </w:r>
-                  <w:proofErr w:type="gramStart"/>
-                  <w:r>
-                    <w:t>roles,</w:t>
-                  </w:r>
-                  <w:proofErr w:type="gramEnd"/>
-                  <w:r>
-                    <w:t xml:space="preserve"> there are enough ch</w:t>
-                  </w:r>
-                  <w:r>
-                    <w:t>airs in the circle for everyone.</w:t>
-                  </w:r>
-                </w:p>
-                <w:p>
-                  <w:r>
-                    <w:t>Jobs:</w:t>
-                  </w:r>
-                </w:p>
-                <w:p>
-                  <w:proofErr w:type="gramStart"/>
-                  <w:r>
-                    <w:rPr>
-                      <w:i/>
-                    </w:rPr>
-                    <w:t>after</w:t>
-                  </w:r>
-                  <w:proofErr w:type="gramEnd"/>
-                  <w:r>
-                    <w:rPr>
-                      <w:i/>
-                    </w:rPr>
-                    <w:t xml:space="preserve"> solution</w:t>
-                  </w:r>
-                  <w:r>
-                    <w:t xml:space="preserve"> – ask the Navigator what the code means</w:t>
-                  </w:r>
-                </w:p>
-                <w:p>
-                  <w:r>
-                    <w:t>Call for observations</w:t>
-                  </w:r>
-                </w:p>
-                <w:p>
-                  <w:r>
-                    <w:t>Call for rotation</w:t>
-                  </w:r>
-                </w:p>
-                <w:p>
-                  <w:r>
-                    <w:t xml:space="preserve"> </w:t>
-                  </w:r>
-                </w:p>
-                <w:p>
-                  <w:r>
-                    <w:t xml:space="preserve"> </w:t>
+                    <w:t>“Here are the observations…”</w:t>
+                  </w:r>
+                </w:p>
+                <w:p>
+                  <w:pPr>
+                    <w:jc w:val="center"/>
+                    <w:rPr>
+                      <w:b/>
+                      <w:i/>
+                    </w:rPr>
+                  </w:pPr>
+                </w:p>
+                <w:p>
+                  <w:r>
+                    <w:t>Your job is to read the observation post-it out loud so everyone can share. Then stick them on the wall.</w:t>
                   </w:r>
                 </w:p>
               </w:tc>
             </w:tr>
           </w:tbl>
-          <w:p/>
+          <w:p>
+            <w:pPr>
+              <w:rPr>
+                <w:rFonts w:ascii="Bernard MT Condensed" w:hAnsi="Bernard MT Condensed"/>
+                <w:sz w:val="36"/>
+                <w:szCs w:val="36"/>
+              </w:rPr>
+            </w:pPr>
+          </w:p>
         </w:tc>
         <w:tc>
           <w:tcPr>
@@ -689,16 +1017,23 @@
                       <w:szCs w:val="36"/>
                     </w:rPr>
                   </w:pPr>
-                  <w:bookmarkStart w:id="0" w:name="_GoBack"/>
-                  <w:bookmarkEnd w:id="0"/>
-                  <w:r>
-                    <w:rPr>
-                      <w:rFonts w:ascii="Bernard MT Condensed" w:hAnsi="Bernard MT Condensed"/>
-                      <w:sz w:val="36"/>
-                      <w:szCs w:val="36"/>
-                    </w:rPr>
-                    <w:t>Navigator</w:t>
-                  </w:r>
+                  <w:r>
+                    <w:rPr>
+                      <w:rFonts w:ascii="Bernard MT Condensed" w:hAnsi="Bernard MT Condensed"/>
+                      <w:sz w:val="36"/>
+                      <w:szCs w:val="36"/>
+                    </w:rPr>
+                    <w:t>Caller for Retrospective</w:t>
+                  </w:r>
+                </w:p>
+                <w:p>
+                  <w:pPr>
+                    <w:rPr>
+                      <w:rFonts w:ascii="Bernard MT Condensed" w:hAnsi="Bernard MT Condensed"/>
+                      <w:sz w:val="36"/>
+                      <w:szCs w:val="36"/>
+                    </w:rPr>
+                  </w:pPr>
                 </w:p>
                 <w:p/>
               </w:tc>
@@ -712,10 +1047,10 @@
                       <w:noProof/>
                     </w:rPr>
                     <w:drawing>
-                      <wp:inline distT="0" distB="0" distL="0" distR="0" wp14:anchorId="72D1FA14" wp14:editId="54EC3238">
-                        <wp:extent cx="1106521" cy="1432769"/>
-                        <wp:effectExtent l="0" t="0" r="11430" b="0"/>
-                        <wp:docPr id="4" name="Picture 4" descr="Macintosh HD:Users:llewellyn:Pictures:Koans Randori Images:navigator.png"/>
+                      <wp:inline distT="0" distB="0" distL="0" distR="0" wp14:anchorId="5C6E7C46" wp14:editId="15A27FF8">
+                        <wp:extent cx="1118681" cy="1448514"/>
+                        <wp:effectExtent l="0" t="0" r="0" b="0"/>
+                        <wp:docPr id="28" name="Picture 28" descr="Macintosh HD:Users:llewellyn:Pictures:Koans Randori Images:keeper.png"/>
                         <wp:cNvGraphicFramePr>
                           <a:graphicFrameLocks xmlns:a="http://schemas.openxmlformats.org/drawingml/2006/main" noChangeAspect="1"/>
                         </wp:cNvGraphicFramePr>
@@ -723,13 +1058,13 @@
                           <a:graphicData uri="http://schemas.openxmlformats.org/drawingml/2006/picture">
                             <pic:pic xmlns:pic="http://schemas.openxmlformats.org/drawingml/2006/picture">
                               <pic:nvPicPr>
-                                <pic:cNvPr id="0" name="Picture 4" descr="Macintosh HD:Users:llewellyn:Pictures:Koans Randori Images:navigator.png"/>
+                                <pic:cNvPr id="0" name="Picture 3" descr="Macintosh HD:Users:llewellyn:Pictures:Koans Randori Images:keeper.png"/>
                                 <pic:cNvPicPr>
                                   <a:picLocks noChangeAspect="1" noChangeArrowheads="1"/>
                                 </pic:cNvPicPr>
                               </pic:nvPicPr>
                               <pic:blipFill>
-                                <a:blip r:embed="rId8">
+                                <a:blip r:embed="rId9">
                                   <a:extLst>
                                     <a:ext uri="{28A0092B-C50C-407E-A947-70E740481C1C}">
                                       <a14:useLocalDpi xmlns:a14="http://schemas.microsoft.com/office/drawing/2010/main" val="0"/>
@@ -744,7 +1079,7 @@
                               <pic:spPr bwMode="auto">
                                 <a:xfrm>
                                   <a:off x="0" y="0"/>
-                                  <a:ext cx="1106738" cy="1433050"/>
+                                  <a:ext cx="1119052" cy="1448994"/>
                                 </a:xfrm>
                                 <a:prstGeom prst="rect">
                                   <a:avLst/>
@@ -785,68 +1120,104 @@
                       <w:b/>
                       <w:i/>
                     </w:rPr>
-                    <w:t xml:space="preserve">“On line 34 </w:t>
-                  </w:r>
-                  <w:r>
-                    <w:rPr>
-                      <w:b/>
-                      <w:i/>
-                    </w:rPr>
-                    <w:t>lets change the…”</w:t>
-                  </w:r>
-                </w:p>
-                <w:p>
-                  <w:pPr>
-                    <w:jc w:val="center"/>
-                    <w:rPr>
-                      <w:b/>
-                      <w:i/>
-                    </w:rPr>
-                  </w:pPr>
-                </w:p>
-                <w:p>
-                  <w:r>
-                    <w:t>Your job is to do the thinking for the driver. Take input form the mob but in the end</w:t>
-                  </w:r>
-                  <w:r>
-                    <w:t xml:space="preserve"> it’s your decision.</w:t>
+                    <w:t>“</w:t>
+                  </w:r>
+                  <w:r>
+                    <w:rPr>
+                      <w:b/>
+                      <w:i/>
+                    </w:rPr>
+                    <w:t>What have you learned?</w:t>
+                  </w:r>
+                  <w:r>
+                    <w:rPr>
+                      <w:b/>
+                      <w:i/>
+                    </w:rPr>
+                    <w:t>”</w:t>
+                  </w:r>
+                </w:p>
+                <w:p>
+                  <w:r>
+                    <w:t>After the koan is solved</w:t>
+                  </w:r>
+                  <w:proofErr w:type="gramStart"/>
+                  <w:r>
+                    <w:t>,  your</w:t>
+                  </w:r>
+                  <w:proofErr w:type="gramEnd"/>
+                  <w:r>
+                    <w:t xml:space="preserve"> job is to ensure we l</w:t>
+                  </w:r>
+                  <w:r>
+                    <w:t>earn from our experiences.</w:t>
                   </w:r>
                 </w:p>
                 <w:p/>
                 <w:p>
                   <w:r>
+                    <w:t>Jobs:</w:t>
+                  </w:r>
+                </w:p>
+                <w:p>
+                  <w:r>
+                    <w:rPr>
+                      <w:i/>
+                    </w:rPr>
+                    <w:t xml:space="preserve"> 1)</w:t>
+                  </w:r>
+                  <w:r>
+                    <w:t xml:space="preserve"> A</w:t>
+                  </w:r>
+                  <w:r>
+                    <w:t>sk the Navigator what the code means</w:t>
+                  </w:r>
+                </w:p>
+                <w:p>
+                  <w:r>
+                    <w:t xml:space="preserve"> 2) </w:t>
+                  </w:r>
+                  <w:r>
+                    <w:t>Call for observations</w:t>
+                  </w:r>
+                </w:p>
+                <w:p>
+                  <w:r>
                     <w:t xml:space="preserve"> </w:t>
                   </w:r>
-                  <w:r>
-                    <w:t xml:space="preserve">Pro tip: Use line # to communicate </w:t>
-                  </w:r>
-                </w:p>
-                <w:p>
-                  <w:r>
-                    <w:t xml:space="preserve"> Pro tip: </w:t>
-                  </w:r>
-                  <w:r>
-                    <w:t>Speak at the highest level of abstraction that the Driver understands</w:t>
+                </w:p>
+                <w:p>
+                  <w:r>
+                    <w:t xml:space="preserve"> </w:t>
                   </w:r>
                 </w:p>
               </w:tc>
             </w:tr>
           </w:tbl>
-          <w:p/>
+          <w:p>
+            <w:pPr>
+              <w:ind w:firstLine="720"/>
+              <w:rPr>
+                <w:rFonts w:ascii="Bernard MT Condensed" w:hAnsi="Bernard MT Condensed"/>
+                <w:sz w:val="36"/>
+                <w:szCs w:val="36"/>
+              </w:rPr>
+            </w:pPr>
+          </w:p>
         </w:tc>
       </w:tr>
       <w:tr>
         <w:trPr>
-          <w:trHeight w:val="6380"/>
+          <w:trHeight w:val="6290"/>
         </w:trPr>
         <w:tc>
           <w:tcPr>
             <w:tcW w:w="4428" w:type="dxa"/>
             <w:tcBorders>
-              <w:top w:val="dotDash" w:sz="4" w:space="0" w:color="BFBFBF" w:themeColor="background1" w:themeShade="BF"/>
-              <w:left w:val="dotDash" w:sz="4" w:space="0" w:color="BFBFBF" w:themeColor="background1" w:themeShade="BF"/>
+              <w:top w:val="dashed" w:sz="4" w:space="0" w:color="BFBFBF" w:themeColor="background1" w:themeShade="BF"/>
+              <w:left w:val="dashed" w:sz="4" w:space="0" w:color="BFBFBF" w:themeColor="background1" w:themeShade="BF"/>
               <w:bottom w:val="dotDash" w:sz="4" w:space="0" w:color="BFBFBF" w:themeColor="background1" w:themeShade="BF"/>
-              <w:right w:val="dotDash" w:sz="4" w:space="0" w:color="BFBFBF" w:themeColor="background1" w:themeShade="BF"/>
+              <w:right w:val="dashed" w:sz="4" w:space="0" w:color="BFBFBF" w:themeColor="background1" w:themeShade="BF"/>
             </w:tcBorders>
           </w:tcPr>
           <w:tbl>
@@ -864,8 +1235,8 @@
               <w:tblLook w:val="04A0" w:firstRow="1" w:lastRow="0" w:firstColumn="1" w:lastColumn="0" w:noHBand="0" w:noVBand="1"/>
             </w:tblPr>
             <w:tblGrid>
-              <w:gridCol w:w="2072"/>
-              <w:gridCol w:w="2140"/>
+              <w:gridCol w:w="2098"/>
+              <w:gridCol w:w="2099"/>
             </w:tblGrid>
             <w:tr>
               <w:trPr>
@@ -889,9 +1260,51 @@
                       <w:sz w:val="36"/>
                       <w:szCs w:val="36"/>
                     </w:rPr>
-                    <w:lastRenderedPageBreak/>
-                    <w:t>Driver</w:t>
-                  </w:r>
+                    <w:t xml:space="preserve">Advancer </w:t>
+                  </w:r>
+                  <w:proofErr w:type="gramStart"/>
+                  <w:r>
+                    <w:rPr>
+                      <w:rFonts w:ascii="Bernard MT Condensed" w:hAnsi="Bernard MT Condensed"/>
+                      <w:sz w:val="36"/>
+                      <w:szCs w:val="36"/>
+                    </w:rPr>
+                    <w:t xml:space="preserve">to </w:t>
+                  </w:r>
+                  <w:r>
+                    <w:rPr>
+                      <w:rFonts w:ascii="Bernard MT Condensed" w:hAnsi="Bernard MT Condensed"/>
+                      <w:sz w:val="36"/>
+                      <w:szCs w:val="36"/>
+                    </w:rPr>
+                    <w:t xml:space="preserve"> </w:t>
+                  </w:r>
+                  <w:r>
+                    <w:rPr>
+                      <w:rFonts w:ascii="Bernard MT Condensed" w:hAnsi="Bernard MT Condensed"/>
+                      <w:sz w:val="36"/>
+                      <w:szCs w:val="36"/>
+                    </w:rPr>
+                    <w:t>the</w:t>
+                  </w:r>
+                  <w:proofErr w:type="gramEnd"/>
+                  <w:r>
+                    <w:rPr>
+                      <w:rFonts w:ascii="Bernard MT Condensed" w:hAnsi="Bernard MT Condensed"/>
+                      <w:sz w:val="36"/>
+                      <w:szCs w:val="36"/>
+                    </w:rPr>
+                    <w:t xml:space="preserve"> next Koan</w:t>
+                  </w:r>
+                </w:p>
+                <w:p>
+                  <w:pPr>
+                    <w:rPr>
+                      <w:rFonts w:ascii="Bernard MT Condensed" w:hAnsi="Bernard MT Condensed"/>
+                      <w:sz w:val="36"/>
+                      <w:szCs w:val="36"/>
+                    </w:rPr>
+                  </w:pPr>
                 </w:p>
                 <w:p/>
               </w:tc>
@@ -905,10 +1318,10 @@
                       <w:noProof/>
                     </w:rPr>
                     <w:drawing>
-                      <wp:inline distT="0" distB="0" distL="0" distR="0" wp14:anchorId="3DC8D22F" wp14:editId="4D70183B">
-                        <wp:extent cx="1221964" cy="1042416"/>
+                      <wp:inline distT="0" distB="0" distL="0" distR="0" wp14:anchorId="1D23E6E8" wp14:editId="055E09F5">
+                        <wp:extent cx="1118681" cy="1448514"/>
                         <wp:effectExtent l="0" t="0" r="0" b="0"/>
-                        <wp:docPr id="6" name="Picture 6" descr="Macintosh HD:Users:llewellyn:Pictures:Koans Randori Images:driver.png"/>
+                        <wp:docPr id="36" name="Picture 36" descr="Macintosh HD:Users:llewellyn:Pictures:Koans Randori Images:keeper.png"/>
                         <wp:cNvGraphicFramePr>
                           <a:graphicFrameLocks xmlns:a="http://schemas.openxmlformats.org/drawingml/2006/main" noChangeAspect="1"/>
                         </wp:cNvGraphicFramePr>
@@ -916,12 +1329,12 @@
                           <a:graphicData uri="http://schemas.openxmlformats.org/drawingml/2006/picture">
                             <pic:pic xmlns:pic="http://schemas.openxmlformats.org/drawingml/2006/picture">
                               <pic:nvPicPr>
-                                <pic:cNvPr id="0" name="Picture 5" descr="Macintosh HD:Users:llewellyn:Pictures:Koans Randori Images:driver.png"/>
+                                <pic:cNvPr id="0" name="Picture 3" descr="Macintosh HD:Users:llewellyn:Pictures:Koans Randori Images:keeper.png"/>
                                 <pic:cNvPicPr>
                                   <a:picLocks noChangeAspect="1" noChangeArrowheads="1"/>
                                 </pic:cNvPicPr>
                               </pic:nvPicPr>
-                              <pic:blipFill rotWithShape="1">
+                              <pic:blipFill>
                                 <a:blip r:embed="rId9">
                                   <a:extLst>
                                     <a:ext uri="{28A0092B-C50C-407E-A947-70E740481C1C}">
@@ -929,13 +1342,15 @@
                                     </a:ext>
                                   </a:extLst>
                                 </a:blip>
-                                <a:srcRect t="-2" b="34120"/>
-                                <a:stretch/>
+                                <a:srcRect/>
+                                <a:stretch>
+                                  <a:fillRect/>
+                                </a:stretch>
                               </pic:blipFill>
                               <pic:spPr bwMode="auto">
                                 <a:xfrm>
                                   <a:off x="0" y="0"/>
-                                  <a:ext cx="1226026" cy="1045881"/>
+                                  <a:ext cx="1119052" cy="1448994"/>
                                 </a:xfrm>
                                 <a:prstGeom prst="rect">
                                   <a:avLst/>
@@ -944,11 +1359,6 @@
                                 <a:ln>
                                   <a:noFill/>
                                 </a:ln>
-                                <a:extLst>
-                                  <a:ext uri="{53640926-AAD7-44d8-BBD7-CCE9431645EC}">
-                                    <a14:shadowObscured xmlns:a14="http://schemas.microsoft.com/office/drawing/2010/main"/>
-                                  </a:ext>
-                                </a:extLst>
                               </pic:spPr>
                             </pic:pic>
                           </a:graphicData>
@@ -988,273 +1398,92 @@
                       <w:b/>
                       <w:i/>
                     </w:rPr>
-                    <w:t>&lt;</w:t>
+                    <w:t>Rotate!</w:t>
+                  </w:r>
+                  <w:r>
+                    <w:rPr>
+                      <w:b/>
+                      <w:i/>
+                    </w:rPr>
+                    <w:t>”</w:t>
+                  </w:r>
+                </w:p>
+                <w:p>
+                  <w:r>
+                    <w:t xml:space="preserve">After the all the observations have been read out loud, your job is to Advance everyone to the next Koan. </w:t>
+                  </w:r>
+                  <w:r>
+                    <w:t>Ensure</w:t>
+                  </w:r>
+                  <w:r>
+                    <w:t xml:space="preserve"> everyone rotates</w:t>
                   </w:r>
                   <w:proofErr w:type="gramStart"/>
                   <w:r>
-                    <w:rPr>
-                      <w:b/>
-                      <w:i/>
-                    </w:rPr>
-                    <w:t>typing</w:t>
+                    <w:t xml:space="preserve">, </w:t>
+                  </w:r>
+                  <w:r>
+                    <w:t xml:space="preserve"> the</w:t>
                   </w:r>
                   <w:proofErr w:type="gramEnd"/>
                   <w:r>
-                    <w:rPr>
-                      <w:b/>
-                      <w:i/>
-                    </w:rPr>
-                    <w:t>&gt;</w:t>
-                  </w:r>
-                  <w:r>
-                    <w:rPr>
-                      <w:b/>
-                      <w:i/>
-                    </w:rPr>
-                    <w:t>”</w:t>
-                  </w:r>
-                </w:p>
-                <w:p>
-                  <w:pPr>
-                    <w:jc w:val="center"/>
-                    <w:rPr>
-                      <w:b/>
-                      <w:i/>
-                    </w:rPr>
-                  </w:pPr>
-                </w:p>
-                <w:p>
-                  <w:r>
-                    <w:t>Relax. Your job is to type</w:t>
-                  </w:r>
-                  <w:r>
-                    <w:t>.</w:t>
+                    <w:t xml:space="preserve"> driver and navigator have their roles, there are enough chairs in the circle for everyone.</w:t>
+                  </w:r>
+                </w:p>
+                <w:p>
+                  <w:r>
+                    <w:t>J</w:t>
+                  </w:r>
+                </w:p>
+                <w:p>
+                  <w:proofErr w:type="spellStart"/>
+                  <w:proofErr w:type="gramStart"/>
+                  <w:r>
+                    <w:t>obs</w:t>
+                  </w:r>
+                  <w:proofErr w:type="spellEnd"/>
+                  <w:proofErr w:type="gramEnd"/>
+                  <w:r>
+                    <w:t>:</w:t>
                   </w:r>
                   <w:r>
                     <w:t xml:space="preserve"> </w:t>
                   </w:r>
                   <w:r>
-                    <w:rPr>
-                      <w:b/>
-                    </w:rPr>
-                    <w:t>Trust</w:t>
-                  </w:r>
-                  <w:r>
-                    <w:t xml:space="preserve"> in your Navigator. </w:t>
-                  </w:r>
-                </w:p>
-                <w:p/>
-                <w:p>
-                  <w:r>
-                    <w:t>Pro tip: If you have an idea tell it to the Navigator, but you still have to wait till they tell you to go there.</w:t>
+                    <w:t>Call for rotation</w:t>
+                  </w:r>
+                </w:p>
+                <w:p>
+                  <w:r>
+                    <w:t xml:space="preserve"> </w:t>
+                  </w:r>
+                </w:p>
+                <w:p>
+                  <w:r>
+                    <w:t xml:space="preserve"> </w:t>
                   </w:r>
                 </w:p>
               </w:tc>
             </w:tr>
           </w:tbl>
-          <w:p/>
+          <w:p>
+            <w:pPr>
+              <w:rPr>
+                <w:rFonts w:ascii="Bernard MT Condensed" w:hAnsi="Bernard MT Condensed"/>
+                <w:sz w:val="36"/>
+                <w:szCs w:val="36"/>
+              </w:rPr>
+            </w:pPr>
+          </w:p>
         </w:tc>
         <w:tc>
           <w:tcPr>
             <w:tcW w:w="4428" w:type="dxa"/>
             <w:tcBorders>
-              <w:top w:val="dotDash" w:sz="4" w:space="0" w:color="BFBFBF" w:themeColor="background1" w:themeShade="BF"/>
-              <w:left w:val="dotDash" w:sz="4" w:space="0" w:color="BFBFBF" w:themeColor="background1" w:themeShade="BF"/>
+              <w:top w:val="dashed" w:sz="4" w:space="0" w:color="BFBFBF" w:themeColor="background1" w:themeShade="BF"/>
+              <w:left w:val="dashed" w:sz="4" w:space="0" w:color="BFBFBF" w:themeColor="background1" w:themeShade="BF"/>
               <w:bottom w:val="dotDash" w:sz="4" w:space="0" w:color="BFBFBF" w:themeColor="background1" w:themeShade="BF"/>
-              <w:right w:val="dotDash" w:sz="4" w:space="0" w:color="BFBFBF" w:themeColor="background1" w:themeShade="BF"/>
-            </w:tcBorders>
-          </w:tcPr>
-          <w:tbl>
-            <w:tblPr>
-              <w:tblStyle w:val="TableGrid"/>
-              <w:tblW w:w="0" w:type="auto"/>
-              <w:tblBorders>
-                <w:top w:val="none" w:sz="0" w:space="0" w:color="auto"/>
-                <w:left w:val="none" w:sz="0" w:space="0" w:color="auto"/>
-                <w:bottom w:val="none" w:sz="0" w:space="0" w:color="auto"/>
-                <w:right w:val="none" w:sz="0" w:space="0" w:color="auto"/>
-                <w:insideH w:val="none" w:sz="0" w:space="0" w:color="auto"/>
-                <w:insideV w:val="none" w:sz="0" w:space="0" w:color="auto"/>
-              </w:tblBorders>
-              <w:tblLook w:val="04A0" w:firstRow="1" w:lastRow="0" w:firstColumn="1" w:lastColumn="0" w:noHBand="0" w:noVBand="1"/>
-            </w:tblPr>
-            <w:tblGrid>
-              <w:gridCol w:w="2072"/>
-              <w:gridCol w:w="2140"/>
-            </w:tblGrid>
-            <w:tr>
-              <w:trPr>
-                <w:trHeight w:val="2420"/>
-              </w:trPr>
-              <w:tc>
-                <w:tcPr>
-                  <w:tcW w:w="2098" w:type="dxa"/>
-                </w:tcPr>
-                <w:p>
-                  <w:pPr>
-                    <w:rPr>
-                      <w:rFonts w:ascii="Bernard MT Condensed" w:hAnsi="Bernard MT Condensed"/>
-                      <w:sz w:val="36"/>
-                      <w:szCs w:val="36"/>
-                    </w:rPr>
-                  </w:pPr>
-                  <w:r>
-                    <w:rPr>
-                      <w:rFonts w:ascii="Bernard MT Condensed" w:hAnsi="Bernard MT Condensed"/>
-                      <w:sz w:val="36"/>
-                      <w:szCs w:val="36"/>
-                    </w:rPr>
-                    <w:t>Collector</w:t>
-                  </w:r>
-                  <w:r>
-                    <w:rPr>
-                      <w:rFonts w:ascii="Bernard MT Condensed" w:hAnsi="Bernard MT Condensed"/>
-                      <w:sz w:val="36"/>
-                      <w:szCs w:val="36"/>
-                    </w:rPr>
-                    <w:t xml:space="preserve"> of </w:t>
-                  </w:r>
-                </w:p>
-                <w:p>
-                  <w:pPr>
-                    <w:rPr>
-                      <w:rFonts w:ascii="Bernard MT Condensed" w:hAnsi="Bernard MT Condensed"/>
-                      <w:sz w:val="36"/>
-                      <w:szCs w:val="36"/>
-                    </w:rPr>
-                  </w:pPr>
-                  <w:r>
-                    <w:rPr>
-                      <w:rFonts w:ascii="Bernard MT Condensed" w:hAnsi="Bernard MT Condensed"/>
-                      <w:sz w:val="36"/>
-                      <w:szCs w:val="36"/>
-                    </w:rPr>
-                    <w:t>Observations</w:t>
-                  </w:r>
-                </w:p>
-                <w:p/>
-              </w:tc>
-              <w:tc>
-                <w:tcPr>
-                  <w:tcW w:w="2099" w:type="dxa"/>
-                </w:tcPr>
-                <w:p>
-                  <w:r>
-                    <w:rPr>
-                      <w:noProof/>
-                    </w:rPr>
-                    <w:drawing>
-                      <wp:inline distT="0" distB="0" distL="0" distR="0" wp14:anchorId="7648BA17" wp14:editId="5F17F964">
-                        <wp:extent cx="1222153" cy="950976"/>
-                        <wp:effectExtent l="0" t="0" r="0" b="0"/>
-                        <wp:docPr id="5" name="Picture 5" descr="Macintosh HD:Users:llewellyn:Pictures:Koans Randori Images:collector.png"/>
-                        <wp:cNvGraphicFramePr>
-                          <a:graphicFrameLocks xmlns:a="http://schemas.openxmlformats.org/drawingml/2006/main" noChangeAspect="1"/>
-                        </wp:cNvGraphicFramePr>
-                        <a:graphic xmlns:a="http://schemas.openxmlformats.org/drawingml/2006/main">
-                          <a:graphicData uri="http://schemas.openxmlformats.org/drawingml/2006/picture">
-                            <pic:pic xmlns:pic="http://schemas.openxmlformats.org/drawingml/2006/picture">
-                              <pic:nvPicPr>
-                                <pic:cNvPr id="0" name="Picture 2" descr="Macintosh HD:Users:llewellyn:Pictures:Koans Randori Images:collector.png"/>
-                                <pic:cNvPicPr>
-                                  <a:picLocks noChangeAspect="1" noChangeArrowheads="1"/>
-                                </pic:cNvPicPr>
-                              </pic:nvPicPr>
-                              <pic:blipFill rotWithShape="1">
-                                <a:blip r:embed="rId6">
-                                  <a:extLst>
-                                    <a:ext uri="{28A0092B-C50C-407E-A947-70E740481C1C}">
-                                      <a14:useLocalDpi xmlns:a14="http://schemas.microsoft.com/office/drawing/2010/main" val="0"/>
-                                    </a:ext>
-                                  </a:extLst>
-                                </a:blip>
-                                <a:srcRect t="1" b="39906"/>
-                                <a:stretch/>
-                              </pic:blipFill>
-                              <pic:spPr bwMode="auto">
-                                <a:xfrm>
-                                  <a:off x="0" y="0"/>
-                                  <a:ext cx="1229163" cy="956431"/>
-                                </a:xfrm>
-                                <a:prstGeom prst="rect">
-                                  <a:avLst/>
-                                </a:prstGeom>
-                                <a:noFill/>
-                                <a:ln>
-                                  <a:noFill/>
-                                </a:ln>
-                                <a:extLst>
-                                  <a:ext uri="{53640926-AAD7-44d8-BBD7-CCE9431645EC}">
-                                    <a14:shadowObscured xmlns:a14="http://schemas.microsoft.com/office/drawing/2010/main"/>
-                                  </a:ext>
-                                </a:extLst>
-                              </pic:spPr>
-                            </pic:pic>
-                          </a:graphicData>
-                        </a:graphic>
-                      </wp:inline>
-                    </w:drawing>
-                  </w:r>
-                </w:p>
-              </w:tc>
-            </w:tr>
-            <w:tr>
-              <w:trPr>
-                <w:trHeight w:val="3041"/>
-              </w:trPr>
-              <w:tc>
-                <w:tcPr>
-                  <w:tcW w:w="4197" w:type="dxa"/>
-                  <w:gridSpan w:val="2"/>
-                </w:tcPr>
-                <w:p>
-                  <w:pPr>
-                    <w:jc w:val="center"/>
-                    <w:rPr>
-                      <w:b/>
-                      <w:i/>
-                    </w:rPr>
-                  </w:pPr>
-                  <w:r>
-                    <w:rPr>
-                      <w:b/>
-                      <w:i/>
-                    </w:rPr>
-                    <w:t>“Give me your finished observations…”</w:t>
-                  </w:r>
-                </w:p>
-                <w:p/>
-                <w:p>
-                  <w:r>
-                    <w:t xml:space="preserve">Your job is to Collect the post-its and give them to the </w:t>
-                  </w:r>
-                  <w:proofErr w:type="spellStart"/>
-                  <w:r>
-                    <w:t>annoucer</w:t>
-                  </w:r>
-                  <w:proofErr w:type="spellEnd"/>
-                  <w:r>
-                    <w:t>.</w:t>
-                  </w:r>
-                </w:p>
-              </w:tc>
-            </w:tr>
-          </w:tbl>
-          <w:p/>
-        </w:tc>
-      </w:tr>
-      <w:tr>
-        <w:trPr>
-          <w:trHeight w:val="6120"/>
-        </w:trPr>
-        <w:tc>
-          <w:tcPr>
-            <w:tcW w:w="4428" w:type="dxa"/>
-            <w:tcBorders>
-              <w:top w:val="dotDash" w:sz="4" w:space="0" w:color="BFBFBF" w:themeColor="background1" w:themeShade="BF"/>
-              <w:left w:val="dotDash" w:sz="4" w:space="0" w:color="BFBFBF" w:themeColor="background1" w:themeShade="BF"/>
-              <w:bottom w:val="dotDash" w:sz="4" w:space="0" w:color="BFBFBF" w:themeColor="background1" w:themeShade="BF"/>
-              <w:right w:val="dotDash" w:sz="4" w:space="0" w:color="BFBFBF" w:themeColor="background1" w:themeShade="BF"/>
+              <w:right w:val="dashed" w:sz="4" w:space="0" w:color="BFBFBF" w:themeColor="background1" w:themeShade="BF"/>
             </w:tcBorders>
           </w:tcPr>
           <w:tbl>
@@ -1339,10 +1568,10 @@
                       <w:noProof/>
                     </w:rPr>
                     <w:drawing>
-                      <wp:inline distT="0" distB="0" distL="0" distR="0" wp14:anchorId="218C0D82" wp14:editId="131C545D">
+                      <wp:inline distT="0" distB="0" distL="0" distR="0" wp14:anchorId="1A2CC50C" wp14:editId="42901D93">
                         <wp:extent cx="1293588" cy="963038"/>
                         <wp:effectExtent l="0" t="0" r="0" b="0"/>
-                        <wp:docPr id="7" name="Picture 7" descr="Macintosh HD:Users:llewellyn:Pictures:Koans Randori Images:un-sticker.png"/>
+                        <wp:docPr id="32" name="Picture 32" descr="Macintosh HD:Users:llewellyn:Pictures:Koans Randori Images:un-sticker.png"/>
                         <wp:cNvGraphicFramePr>
                           <a:graphicFrameLocks xmlns:a="http://schemas.openxmlformats.org/drawingml/2006/main" noChangeAspect="1"/>
                         </wp:cNvGraphicFramePr>
@@ -1512,13 +1741,7 @@
                     <w:rPr>
                       <w:i/>
                     </w:rPr>
-                    <w:t>“</w:t>
-                  </w:r>
-                  <w:r>
-                    <w:rPr>
-                      <w:i/>
-                    </w:rPr>
-                    <w:t>How could you test that idea?”</w:t>
+                    <w:t>“How could you test that idea?”</w:t>
                   </w:r>
                 </w:p>
                 <w:p>
@@ -1529,55 +1752,24 @@
               </w:tc>
             </w:tr>
           </w:tbl>
-          <w:p/>
+          <w:p>
+            <w:pPr>
+              <w:rPr>
+                <w:rFonts w:ascii="Bernard MT Condensed" w:hAnsi="Bernard MT Condensed"/>
+                <w:sz w:val="36"/>
+                <w:szCs w:val="36"/>
+              </w:rPr>
+            </w:pPr>
+          </w:p>
         </w:tc>
-        <w:tc>
-          <w:tcPr>
-            <w:tcW w:w="4428" w:type="dxa"/>
-            <w:tcBorders>
-              <w:top w:val="dotDash" w:sz="4" w:space="0" w:color="BFBFBF" w:themeColor="background1" w:themeShade="BF"/>
-              <w:left w:val="dotDash" w:sz="4" w:space="0" w:color="BFBFBF" w:themeColor="background1" w:themeShade="BF"/>
-              <w:bottom w:val="dotDash" w:sz="4" w:space="0" w:color="BFBFBF" w:themeColor="background1" w:themeShade="BF"/>
-              <w:right w:val="dotDash" w:sz="4" w:space="0" w:color="BFBFBF" w:themeColor="background1" w:themeShade="BF"/>
-            </w:tcBorders>
-          </w:tcPr>
-          <w:tbl>
-            <w:tblPr>
-              <w:tblStyle w:val="TableGrid"/>
-              <w:tblW w:w="0" w:type="auto"/>
-              <w:tblBorders>
-                <w:top w:val="none" w:sz="0" w:space="0" w:color="auto"/>
-                <w:left w:val="none" w:sz="0" w:space="0" w:color="auto"/>
-                <w:bottom w:val="none" w:sz="0" w:space="0" w:color="auto"/>
-                <w:right w:val="none" w:sz="0" w:space="0" w:color="auto"/>
-                <w:insideH w:val="none" w:sz="0" w:space="0" w:color="auto"/>
-                <w:insideV w:val="none" w:sz="0" w:space="0" w:color="auto"/>
-              </w:tblBorders>
-              <w:tblLook w:val="04A0" w:firstRow="1" w:lastRow="0" w:firstColumn="1" w:lastColumn="0" w:noHBand="0" w:noVBand="1"/>
-            </w:tblPr>
-            <w:tblGrid>
-              <w:gridCol w:w="2099"/>
-            </w:tblGrid>
-            <w:tr>
-              <w:trPr>
-                <w:trHeight w:val="2420"/>
-              </w:trPr>
-              <w:tc>
-                <w:tcPr>
-                  <w:tcW w:w="2099" w:type="dxa"/>
-                </w:tcPr>
-                <w:p/>
-              </w:tc>
-            </w:tr>
-          </w:tbl>
-          <w:p/>
-        </w:tc>
+        <w:bookmarkStart w:id="0" w:name="_GoBack"/>
+        <w:bookmarkEnd w:id="0"/>
       </w:tr>
     </w:tbl>
     <w:p/>
     <w:sectPr>
       <w:pgSz w:w="12240" w:h="15840"/>
-      <w:pgMar w:top="1440" w:right="1800" w:bottom="1440" w:left="1800" w:header="720" w:footer="720" w:gutter="0"/>
+      <w:pgMar w:top="1440" w:right="1800" w:bottom="1170" w:left="1800" w:header="720" w:footer="720" w:gutter="0"/>
       <w:cols w:space="720"/>
       <w:docGrid w:linePitch="360"/>
     </w:sectPr>

</xml_diff>